<commit_message>
Bulk upload for computer swap.
</commit_message>
<xml_diff>
--- a/Paper/Paper.docx
+++ b/Paper/Paper.docx
@@ -126,7 +126,7 @@
         <w:t xml:space="preserve">1</w:t>
       </w:r>
       <w:r>
-        <w:t xml:space="preserve">, Tanisha Bardzinsi</w:t>
+        <w:t xml:space="preserve"> &amp; Lyndell Bruce</w:t>
       </w:r>
       <w:r>
         <w:rPr>
@@ -134,31 +134,86 @@
         </w:rPr>
         <w:t xml:space="preserve">1</w:t>
       </w:r>
-      <w:r>
-        <w:t xml:space="preserve">, &amp; Lyndell Bruce</w:t>
-      </w:r>
+    </w:p>
+    <w:p>
+      <w:pPr>
+        <w:pStyle w:val="Author"/>
+      </w:pPr>
       <w:r>
         <w:rPr>
           <w:vertAlign w:val="superscript"/>
         </w:rPr>
         <w:t xml:space="preserve">1</w:t>
       </w:r>
+      <w:r>
+        <w:t xml:space="preserve"> </w:t>
+      </w:r>
+      <w:r>
+        <w:t xml:space="preserve">Centre for Sport Research, School of Exercise and Nutritition Sciences, Deakin University, Australia</w:t>
+      </w:r>
+    </w:p>
+    <w:p>
+      <w:pPr>
+        <w:pStyle w:val="Textkrper"/>
+      </w:pPr>
+      <w:r>
+        <w:t xml:space="preserve">                                                                                                                                                    </w:t>
+      </w:r>
+    </w:p>
+    <w:p>
+      <w:pPr>
+        <w:pStyle w:val="Textkrper"/>
+      </w:pPr>
+      <w:r>
+        <w:t xml:space="preserve"> </w:t>
+      </w:r>
+    </w:p>
+    <w:p>
+      <w:pPr>
+        <w:pStyle w:val="Textkrper"/>
+      </w:pPr>
+      <w:r>
+        <w:t xml:space="preserve"> </w:t>
+      </w:r>
+    </w:p>
+    <w:p>
+      <w:pPr>
+        <w:pStyle w:val="Textkrper"/>
+      </w:pPr>
+      <w:r>
+        <w:t xml:space="preserve"> </w:t>
+      </w:r>
+    </w:p>
+    <w:p>
+      <w:pPr>
+        <w:pStyle w:val="Textkrper"/>
+      </w:pPr>
+      <w:r>
+        <w:t xml:space="preserve"> </w:t>
+      </w:r>
+    </w:p>
+    <w:p>
+      <w:pPr>
+        <w:pStyle w:val="Textkrper"/>
+      </w:pPr>
+      <w:r>
+        <w:t xml:space="preserve"> </w:t>
+      </w:r>
+    </w:p>
+    <w:p>
+      <w:pPr>
+        <w:pStyle w:val="Textkrper"/>
+      </w:pPr>
+      <w:r>
+        <w:t xml:space="preserve"> </w:t>
+      </w:r>
     </w:p>
     <w:p>
       <w:pPr>
         <w:pStyle w:val="Author"/>
       </w:pPr>
       <w:r>
-        <w:rPr>
-          <w:vertAlign w:val="superscript"/>
-        </w:rPr>
-        <w:t xml:space="preserve">1</w:t>
-      </w:r>
-      <w:r>
-        <w:t xml:space="preserve"> </w:t>
-      </w:r>
-      <w:r>
-        <w:t xml:space="preserve">Centre for Sport Research, School of Exercise and Nutritition Sciences, Deakin University, Australia</w:t>
+        <w:t xml:space="preserve">Author note</w:t>
       </w:r>
     </w:p>
     <w:p>
@@ -166,87 +221,7 @@
         <w:pStyle w:val="Textkrper"/>
       </w:pPr>
       <w:r>
-        <w:t xml:space="preserve">                                                                                                                                                    </w:t>
-      </w:r>
-    </w:p>
-    <w:p>
-      <w:pPr>
-        <w:pStyle w:val="Textkrper"/>
-      </w:pPr>
-      <w:r>
-        <w:t xml:space="preserve"> </w:t>
-      </w:r>
-    </w:p>
-    <w:p>
-      <w:pPr>
-        <w:pStyle w:val="Textkrper"/>
-      </w:pPr>
-      <w:r>
-        <w:t xml:space="preserve"> </w:t>
-      </w:r>
-    </w:p>
-    <w:p>
-      <w:pPr>
-        <w:pStyle w:val="Textkrper"/>
-      </w:pPr>
-      <w:r>
-        <w:t xml:space="preserve"> </w:t>
-      </w:r>
-    </w:p>
-    <w:p>
-      <w:pPr>
-        <w:pStyle w:val="Textkrper"/>
-      </w:pPr>
-      <w:r>
-        <w:t xml:space="preserve"> </w:t>
-      </w:r>
-    </w:p>
-    <w:p>
-      <w:pPr>
-        <w:pStyle w:val="Textkrper"/>
-      </w:pPr>
-      <w:r>
-        <w:t xml:space="preserve"> </w:t>
-      </w:r>
-    </w:p>
-    <w:p>
-      <w:pPr>
-        <w:pStyle w:val="Textkrper"/>
-      </w:pPr>
-      <w:r>
-        <w:t xml:space="preserve"> </w:t>
-      </w:r>
-    </w:p>
-    <w:p>
-      <w:pPr>
-        <w:pStyle w:val="Author"/>
-      </w:pPr>
-      <w:r>
-        <w:t xml:space="preserve">Author note</w:t>
-      </w:r>
-    </w:p>
-    <w:p>
-      <w:pPr>
-        <w:pStyle w:val="Textkrper"/>
-      </w:pPr>
-      <w:r>
-        <w:t xml:space="preserve">Add complete departmental affiliations for each author here. Each new line herein must be indented, like this line.</w:t>
-      </w:r>
-    </w:p>
-    <w:p>
-      <w:pPr>
-        <w:pStyle w:val="Textkrper"/>
-      </w:pPr>
-      <w:r>
-        <w:t xml:space="preserve">Enter author note here.</w:t>
-      </w:r>
-    </w:p>
-    <w:p>
-      <w:pPr>
-        <w:pStyle w:val="Textkrper"/>
-      </w:pPr>
-      <w:r>
-        <w:t xml:space="preserve">The authors made the following contributions. Aaron S. Fox: Conceptualization, Data curation, Formal analysis, Writing - Original Draft, Writing - Review &amp; Editing; Tanisha Bardzinsi: Writing - Review &amp; Editing; Lyndell Bruce: Conceptualization, Writing - Review &amp; Editing.</w:t>
+        <w:t xml:space="preserve">The authors made the following contributions. Aaron S. Fox: Conceptualization, Data curation, Formal analysis, Writing - Original Draft, Writing - Review &amp; Editing; Lyndell Bruce: Conceptualization, Writing - Review &amp; Editing.</w:t>
       </w:r>
     </w:p>
     <w:p>
@@ -281,7 +256,43 @@
         <w:pStyle w:val="Textkrper"/>
       </w:pPr>
       <w:r>
-        <w:t xml:space="preserve">TODO: abstract…</w:t>
+        <w:t xml:space="preserve">In 2020, Australia’s elite-level netball league introduced the</w:t>
+      </w:r>
+      <w:r>
+        <w:t xml:space="preserve"> </w:t>
+      </w:r>
+      <w:r>
+        <w:t xml:space="preserve">‘</w:t>
+      </w:r>
+      <w:r>
+        <w:t xml:space="preserve">Super Shot</w:t>
+      </w:r>
+      <w:r>
+        <w:t xml:space="preserve">’</w:t>
+      </w:r>
+      <w:r>
+        <w:t xml:space="preserve"> </w:t>
+      </w:r>
+      <w:r>
+        <w:t xml:space="preserve">— an opportunity for teams to gain one- versus two-goals from goal attempts during the final five minutes of each quarter (i.e. Power 5 period). In this study, we ran simulations of Power 5 periods to: (i) identify expected scoring outcomes from Super Shot selection strategies; and (ii) examine how Super Shot selection strategies could impact scoring margin between teams. We ran simulations emulating Power 5 periods with different Super Shot selection strategies for teams individually and when competing against one another, and examined the scoring outputs and margins. A greater tendency for attempting Super Shots was a high-risk:high reward strategy — where teams can increase their scoring, but at a cost of more volatile and potentially low scoring. Average margins were not largely affected by Super Shot selection strategy in simulations between teams, yet the more volatile scoring with a higher tendency for Super Shot attempts led to wider margin ranges. We propose that a singular</w:t>
+      </w:r>
+      <w:r>
+        <w:t xml:space="preserve"> </w:t>
+      </w:r>
+      <w:r>
+        <w:t xml:space="preserve">‘</w:t>
+      </w:r>
+      <w:r>
+        <w:t xml:space="preserve">optimal</w:t>
+      </w:r>
+      <w:r>
+        <w:t xml:space="preserve">’</w:t>
+      </w:r>
+      <w:r>
+        <w:t xml:space="preserve"> </w:t>
+      </w:r>
+      <w:r>
+        <w:t xml:space="preserve">Super Shot selection strategy does not exist and that the match scenario should be a key driver in determining a teams strategy.</w:t>
       </w:r>
     </w:p>
     <w:p>
@@ -405,7 +416,7 @@
         <w:t xml:space="preserve">[2]</w:t>
       </w:r>
       <w:r>
-        <w:t xml:space="preserve">. In the 2020 season, Australia’s national elite-level league (i.e. Suncorp Super Netball) made the decision to introduce the</w:t>
+        <w:t xml:space="preserve">. In the 2020 season, Australia’s national elite-level league (i.e. Super Netball) made the decision to introduce the</w:t>
       </w:r>
       <w:r>
         <w:t xml:space="preserve"> </w:t>
@@ -426,7 +437,7 @@
         <w:t xml:space="preserve">[3]</w:t>
       </w:r>
       <w:r>
-        <w:t xml:space="preserve">. The Power 5 provided teams an opportunity to gain one- versus two-goals for successful shots made from the</w:t>
+        <w:t xml:space="preserve">. This was</w:t>
       </w:r>
       <w:r>
         <w:t xml:space="preserve"> </w:t>
@@ -435,6 +446,24 @@
         <w:t xml:space="preserve">‘</w:t>
       </w:r>
       <w:r>
+        <w:t xml:space="preserve">in-play</w:t>
+      </w:r>
+      <w:r>
+        <w:t xml:space="preserve">’</w:t>
+      </w:r>
+      <w:r>
+        <w:t xml:space="preserve"> </w:t>
+      </w:r>
+      <w:r>
+        <w:t xml:space="preserve">in the Power 5 and provided teams an opportunity to gain one- versus two-goals for successful goal attempts made from the</w:t>
+      </w:r>
+      <w:r>
+        <w:t xml:space="preserve"> </w:t>
+      </w:r>
+      <w:r>
+        <w:t xml:space="preserve">‘</w:t>
+      </w:r>
+      <w:r>
         <w:t xml:space="preserve">inner</w:t>
       </w:r>
       <w:r>
@@ -509,7 +538,7 @@
         <w:t xml:space="preserve"> </w:t>
       </w:r>
       <w:r>
-        <w:t xml:space="preserve">was in place (i.e. international Fast5) resulted in a much higher risk of missing long-range shots</w:t>
+        <w:t xml:space="preserve">was in place (i.e. international Fast5) resulted in a much higher risk of missing long-range goal attempts</w:t>
       </w:r>
       <w:r>
         <w:t xml:space="preserve"> </w:t>
@@ -518,7 +547,7 @@
         <w:t xml:space="preserve">[4]</w:t>
       </w:r>
       <w:r>
-        <w:t xml:space="preserve">. We hypothesised that the elevated risk of missing long-range shots with a</w:t>
+        <w:t xml:space="preserve">. We hypothesised that the elevated risk of missing long-range goal attempts with a</w:t>
       </w:r>
       <w:r>
         <w:t xml:space="preserve"> </w:t>
@@ -536,7 +565,7 @@
         <w:t xml:space="preserve"> </w:t>
       </w:r>
       <w:r>
-        <w:t xml:space="preserve">in place stems from situational factors, whereby defensive strategies were likely altered to place a heavier emphasis on defending long-range shots</w:t>
+        <w:t xml:space="preserve">in place stems from situational factors, whereby defensive strategies were likely altered to place a heavier emphasis on defending or preventing long-range attempts</w:t>
       </w:r>
       <w:r>
         <w:t xml:space="preserve"> </w:t>
@@ -545,7 +574,7 @@
         <w:t xml:space="preserve">[4]</w:t>
       </w:r>
       <w:r>
-        <w:t xml:space="preserve">. Data from the early years of the Super Shot in place provides an opportunity to re-evaluate the risk:reward value of taking Super Shots with more valid shooting statistics. These data can provide a better foundation for simulating Power 5 periods as a means to identify optimal shooting strategies. In the present study, we first ran simulations of the Power 5 period for each team individually in an attempt to identify expected scoring outcomes stemming from different Super Shot selection strategies. Second, we ran simulations of teams competing against one another during a Power 5 period to determine how varying the Super Shot selection strategy could impact scoring margin.</w:t>
+        <w:t xml:space="preserve">. Data from the early years of the Super Shot in place provides an opportunity to re-evaluate the risk:reward value of taking Super Shots with more valid shooting statistics. These data can provide a better foundation for simulating Power 5 periods as a means to identify optimal shooting strategies. In the present study, we first ran simulations of the Power 5 period for each team individually in an attempt to identify expected scoring outcomes stemming from different Super Shot selection strategies. Second, we ran simulations of teams competing against one another during Power 5 periods to determine how varying the Super Shot selection strategy could impact scoring margin.</w:t>
       </w:r>
     </w:p>
     <w:bookmarkEnd w:id="21"/>
@@ -572,19 +601,16 @@
         <w:pStyle w:val="FirstParagraph"/>
       </w:pPr>
       <w:r>
-        <w:t xml:space="preserve">Participants for this study included all players across the eight teams from the 2020-2022 seasons season of the Australian national netball league (i.e. Suncorp Super Netball). Our study included publicly available, pre-existing data held on the Suncorp Super Netball Match Centre. An exemption from ethics review was granted by the Deakin University Human Research Ethics Committee (</w:t>
-      </w:r>
-      <w:r>
-        <w:rPr>
-          <w:iCs/>
-          <w:i/>
-          <w:bCs/>
-          <w:b/>
-        </w:rPr>
-        <w:t xml:space="preserve">TODO: add details</w:t>
-      </w:r>
-      <w:r>
-        <w:t xml:space="preserve">).</w:t>
+        <w:t xml:space="preserve">Participants for this study included all players across the eight teams from the 2020-2022 seasons of the Australian national netball league (i.e. Super Netball). Our study included publicly available, pre-existing data held on the Super Netball Match Centre</w:t>
+      </w:r>
+      <w:r>
+        <w:t xml:space="preserve"> </w:t>
+      </w:r>
+      <w:r>
+        <w:t xml:space="preserve">[5]</w:t>
+      </w:r>
+      <w:r>
+        <w:t xml:space="preserve">. An exemption from ethics review was granted by the Deakin University Human Research Ethics Committee.</w:t>
       </w:r>
     </w:p>
     <w:bookmarkEnd w:id="22"/>
@@ -602,17 +628,19 @@
         <w:pStyle w:val="FirstParagraph"/>
       </w:pPr>
       <w:r>
-        <w:t xml:space="preserve">We used the</w:t>
-      </w:r>
-      <w:r>
-        <w:t xml:space="preserve"> </w:t>
-      </w:r>
-      <w:r>
-        <w:rPr>
-          <w:iCs/>
-          <w:i/>
-        </w:rPr>
-        <w:t xml:space="preserve">{SuperNetballR}</w:t>
+        <w:t xml:space="preserve">We used the {SuperNetballR}</w:t>
+      </w:r>
+      <w:r>
+        <w:t xml:space="preserve"> </w:t>
+      </w:r>
+      <w:r>
+        <w:t xml:space="preserve">[6]</w:t>
+      </w:r>
+      <w:r>
+        <w:t xml:space="preserve"> </w:t>
+      </w:r>
+      <w:r>
+        <w:t xml:space="preserve">package to extract match data from all regular season games during the 2020-2022 Super Netball Seasons via the Champion Data (official provider of competition statistics) Match Centre</w:t>
       </w:r>
       <w:r>
         <w:t xml:space="preserve"> </w:t>
@@ -621,10 +649,7 @@
         <w:t xml:space="preserve">[5]</w:t>
       </w:r>
       <w:r>
-        <w:t xml:space="preserve"> </w:t>
-      </w:r>
-      <w:r>
-        <w:t xml:space="preserve">package to extract match data from all regular season games during the 2020-2022 Super Netball Seasons via the Champion Data (official provider of competition statistics) Match Centre. All shots are labelled with identifiers that place them in the inner or outer circle, along with whether they were made or missed. Combined with the timestamp of these events within quarters, we extracted team-specific shooting statistics for: (i) the total number of shots taken; (ii) the number of shots taken from the inner and outer circle; and (iii) the number of made and missed shots from the inner and outer circle from each Power 5 period across matches.</w:t>
+        <w:t xml:space="preserve">. All goal attempts are labelled with identifiers that place them in the inner or outer circle, along with whether they were made or missed. Combined with the timestamp of these events within quarters, we extracted team-specific shooting statistics for: (i) the total number of goal attempts; (ii) the number of goal attempts from the inner and outer circle; and (iii) the number of made and missed goal attempts from the inner and outer circle from each of the four Power 5 period across matches.</w:t>
       </w:r>
     </w:p>
     <w:bookmarkEnd w:id="23"/>
@@ -642,7 +667,7 @@
         <w:pStyle w:val="FirstParagraph"/>
       </w:pPr>
       <w:r>
-        <w:t xml:space="preserve">Our study required estimating the probability of making versus missing shots from the inner versus outer circle across the different teams. We achieved this by defining a beta distribution in a probability density function for the different circle zones, specified by:</w:t>
+        <w:t xml:space="preserve">Our study required estimating the probability of making versus missing goal attempts from the inner versus outer circle across the different teams. We achieved this by defining a beta distribution in a probability density function for the different circle zones, specified by:</w:t>
       </w:r>
     </w:p>
     <w:p>
@@ -857,7 +882,7 @@
         <w:t xml:space="preserve"> </w:t>
       </w:r>
       <w:r>
-        <w:t xml:space="preserve">represent the number of missed and made shots within a circle zone, respectively;</w:t>
+        <w:t xml:space="preserve">represent the number of missed and made goal attempts within a circle zone, respectively;</w:t>
       </w:r>
       <w:r>
         <w:t xml:space="preserve"> </w:t>
@@ -916,10 +941,10 @@
         <w:t xml:space="preserve"> </w:t>
       </w:r>
       <w:r>
-        <w:t xml:space="preserve">[7]</w:t>
-      </w:r>
-      <w:r>
-        <w:t xml:space="preserve">. Probability density functions were created for made versus missed shots in the inner and outer circles for each team to be used in subsequent simulations.</w:t>
+        <w:t xml:space="preserve">[8]</w:t>
+      </w:r>
+      <w:r>
+        <w:t xml:space="preserve">. Probability density functions were created for made versus missed goal attempts in the inner and outer circles for each team to be used in subsequent simulations.</w:t>
       </w:r>
     </w:p>
     <w:p>
@@ -958,7 +983,7 @@
         <w:t xml:space="preserve"> </w:t>
       </w:r>
       <w:r>
-        <w:t xml:space="preserve">for each shot to be taken as a Super Shot. Across each individual simulation, the total number of shots the team received was driven by their expected number of shots in a Power 5 period based on the three seasons worth of data. Specifically, the mean and standard deviation (SD) of shots a team took during Power 5 periods was used to create a truncated normal distribution (upper and lower limits set at ±95% confidence intervals [CIs]) — of which the number of shots for a team in an individual simulation were randomly sampled from. Within each simulation, whether an individual shot was taken as a standard or Super Shot was dictated by the current tendency being simulated. We repeated each simulation across five tendencies towards taking Super Shots, those being: (i)</w:t>
+        <w:t xml:space="preserve">for each shot to be taken as a Super Shot. Across each individual simulation, the total number of goal attempts the team received was driven by their expected number of goal attempts in a Power 5 period based on the three seasons worth of data. Specifically, the mean and standard deviation (SD) of goal attempts from a team during Power 5 periods was used to create a truncated normal distribution (upper and lower limits set at ±95% confidence intervals [CIs]) — of which the number of goal attempts for a team in an individual simulation were randomly sampled from. Within each simulation, whether an individual shot was taken as a standard or Super Shot was dictated by the current tendency being simulated. We repeated each simulation across five tendencies towards taking Super Shots, those being: (i)</w:t>
       </w:r>
       <w:r>
         <w:t xml:space="preserve"> </w:t>
@@ -1066,7 +1091,7 @@
         <w:t xml:space="preserve"> </w:t>
       </w:r>
       <w:r>
-        <w:t xml:space="preserve">tendency simulation would result in a Super Shot being taken). The success (i.e. make vs. miss) of each individual standard or Super Shot within the simulation was then determined by generating a random value between zero and one from a uniform distribution, alongside a value sampled from the teams relevant probability density function of making a shot from the relevant location (i.e. inner or outer circle). If the value sampled from the probability density function was greater versus lower than the random value — the shot was considered successful versus unsuccessful, respectively. After all individual shots were simulated, the total team score was summed given the value of the made standard and Super shots. We calculated the scores achieved with the varying Super Shot tendencies relative to the</w:t>
+        <w:t xml:space="preserve">tendency simulation would result in a Super Shot being taken). The success (i.e. make vs. miss) of each individual standard or Super Shot within the simulation was then determined by generating a random value between zero and one from a uniform distribution, alongside a value sampled from the teams relevant probability density function of making a shot from the relevant location (i.e. inner or outer circle). If the value sampled from the probability density function was greater versus lower than the random value — the shot was considered successful versus unsuccessful, respectively. After all individual goal attempts were simulated, the total team score was summed given the value of the made standard and Super Shots. We calculated the scores achieved with the varying Super Shot tendencies relative to the</w:t>
       </w:r>
       <w:r>
         <w:t xml:space="preserve"> </w:t>
@@ -1105,7 +1130,7 @@
         <w:t xml:space="preserve"> </w:t>
       </w:r>
       <w:r>
-        <w:t xml:space="preserve">= 1,000) of Power 5 periods were ran between all combinations of teams. We once again used the probabilities of making versus missing shots from within and outside the outer circle during the Power 5 period from each team to estimate scoring. To determine the number of shots each team received in a simulation, we created two truncated normal distributions based on the mean and SD of total shots of total shots and the proportion of shots by teams in Power 5 periods (upper and lower limits set at minimum and maximum values). The number of shots the first team received (i.e. Team A) was determined by the product of values randomly sampled from the two distributions (e.g. values of 12 and 0.75 would result in 9 shots to Team A) distribution of total shots. The number of shots the second team received (i.e. Team B) was then determined by allocating those remaining from the total shots (e.g. in the aforementioned example Team B would receive the remaining 3 shots). As part of this approach we ensured that there was an appropriate balance between the disparity if shots each team received (i.e. each team received an even amount of simulations where they had the same amount of more vs. less shots). The series of 1,000 simulations was repeatedly ran between all combinations of teams and the aforementioned Super Shot selection tendencies. Standard versus Super Shot selection and shot success within simulations were determined in the same manner described earlier (i.e. random number generator vs. chance of Super Shot being taken and value sampled from the teams shot success probability distribution). At the end of each simulation, the teams scores were summed and the subsequent margin determined. The mean ± SD and range for margins between each team across the various Super Shot tendency combinations were then calculated. We also inspected the proportion of simulations each team won versus lost across simulations and the mean ± SD margin in these cases.</w:t>
+        <w:t xml:space="preserve">= 1,000) of Power 5 periods were ran between all combinations of teams. We once again used the probabilities of making versus missing goal attempts from within and outside the outer circle during the Power 5 period from each team to estimate scoring. To determine the number of goal attempts each team received in a simulation, we created two truncated normal distributions based on the mean and SD of total goal attempts and the proportion of these attempts by each team in Power 5 periods (upper and lower limits set at minimum and maximum values). The number of goal attempts the first team received (i.e. Team A) was determined by the product of values randomly sampled from the two distributions (e.g. values of 12 and 0.75 would result in 9 attempts to Team A) of total goal attempts. The number of goal attempts the second team received (i.e. Team B) was then determined by allocating those remaining from the total goal attempts (e.g. in the aforementioned example Team B would receive the remaining 3 attempts). As part of this approach we ensured that there was an appropriate balance between the disparity of goal attempts each team received (i.e. each team received an even amount of simulations where they had the same amount of more vs. less attempts). The series of 1,000 simulations was repeatedly ran between all combinations of teams and the aforementioned Super Shot selection tendencies. Standard versus Super Shot selection and shot success within simulations were determined in the same manner described earlier (i.e. random number generator vs. chance of Super Shot being taken and value sampled from the teams shot success probability distribution). At the end of each simulation, the teams scores were summed and the subsequent margin determined. The mean ± SD and range for margins between each team across the various Super Shot tendency combinations were then calculated. We also inspected the proportion of simulations each team won versus lost across simulations and the mean ± SD margin in these cases.</w:t>
       </w:r>
     </w:p>
     <w:bookmarkEnd w:id="24"/>
@@ -1124,7 +1149,10 @@
         <w:pStyle w:val="FirstParagraph"/>
       </w:pPr>
       <w:r>
-        <w:t xml:space="preserve">The shot frequencies for each team used to create probability density functions for use in simulations are displayed in Table </w:t>
+        <w:t xml:space="preserve">The shot frequencies for each team used to create probability density functions for use in simulations are displayed in Table</w:t>
+      </w:r>
+      <w:r>
+        <w:t xml:space="preserve"> </w:t>
       </w:r>
       <w:r>
         <w:t xml:space="preserve">1</w:t>
@@ -2047,7 +2075,10 @@
         <w:t xml:space="preserve"> </w:t>
       </w:r>
       <w:r>
-        <w:t xml:space="preserve">strategies, respectively. Alongside the mean increase in relative goals scored, we observed a corresponding widening of the variance (i.e. SD) and range of scoring values with higher tendencies to take Super Shots — with these observations consistent across teams (see Figure </w:t>
+        <w:t xml:space="preserve">strategies, respectively. Alongside the mean increase in relative goals scored, we observed a corresponding widening of the variance (i.e. SD) and range of scoring values with higher tendencies to take Super Shots — with these observations consistent across teams (see Figure</w:t>
+      </w:r>
+      <w:r>
+        <w:t xml:space="preserve"> </w:t>
       </w:r>
       <w:r>
         <w:t xml:space="preserve">1</w:t>
@@ -2171,7 +2202,10 @@
         <w:pStyle w:val="Textkrper"/>
       </w:pPr>
       <w:r>
-        <w:t xml:space="preserve">Our simulations of competitive Power 5 periods between teams found that on average the margins between the two teams remained close to zero, irrespective of the Super Shot tendency used or team involved (see Figure </w:t>
+        <w:t xml:space="preserve">Our simulations of competitive Power 5 periods between teams found that on average the margins between the two teams remained close to zero, irrespective of the Super Shot tendency used or team involved (see Figure</w:t>
+      </w:r>
+      <w:r>
+        <w:t xml:space="preserve"> </w:t>
       </w:r>
       <w:r>
         <w:t xml:space="preserve">2</w:t>
@@ -2189,7 +2223,7 @@
           <wp:inline>
             <wp:extent cx="5969000" cy="4775200"/>
             <wp:effectExtent b="0" l="0" r="0" t="0"/>
-            <wp:docPr descr="Figure 2.   Power 5 period margin between teams during simulations (n = 1,000 using different Super Shot tendencies. Positive and negative margings reflect the period being won by the column-listed strategy (i.e. bolded) versus row-listed strategy (i.e. italicised), respectively. Point and solid lines represent mean \pm standard deviation. Dashed line represents range of data. Shaded violin represents distribution of data." title="" id="1" name="Picture"/>
+            <wp:docPr descr="Figure 2.   Power 5 period margin between teams during simulations (n = 1,000 using different Super Shot tendencies. Positive and negative margins reflect the period being won by the column-listed strategy (i.e. bolded) versus row-listed strategy (i.e. italicised), respectively. Point and solid lines represent mean \pm standard deviation. Dashed line represents range of data. Shaded violin represents distribution of data. Note that the only even numbered margins are possible in the ‘all out’ vs. ‘all out’ scenario." title="" id="1" name="Picture"/>
             <a:graphic>
               <a:graphicData uri="http://schemas.openxmlformats.org/drawingml/2006/picture">
                 <pic:pic>
@@ -2252,7 +2286,7 @@
         <w:t xml:space="preserve"> </w:t>
       </w:r>
       <w:r>
-        <w:t xml:space="preserve">Power 5 period margin between teams during simulations (n = 1,000 using different Super Shot tendencies. Positive and negative margings reflect the period being won by the column-listed strategy (i.e. bolded) versus row-listed strategy (i.e. italicised), respectively. Point and solid lines represent mean</w:t>
+        <w:t xml:space="preserve">Power 5 period margin between teams during simulations (n = 1,000 using different Super Shot tendencies. Positive and negative margins reflect the period being won by the column-listed strategy (i.e. bolded) versus row-listed strategy (i.e. italicised), respectively. Point and solid lines represent mean</w:t>
       </w:r>
       <w:r>
         <w:t xml:space="preserve"> </w:t>
@@ -2269,7 +2303,40 @@
         <w:t xml:space="preserve"> </w:t>
       </w:r>
       <w:r>
-        <w:t xml:space="preserve">standard deviation. Dashed line represents range of data. Shaded violin represents distribution of data.</w:t>
+        <w:t xml:space="preserve">standard deviation. Dashed line represents range of data. Shaded violin represents distribution of data. Note that the only even numbered margins are possible in the</w:t>
+      </w:r>
+      <w:r>
+        <w:t xml:space="preserve"> </w:t>
+      </w:r>
+      <w:r>
+        <w:t xml:space="preserve">‘</w:t>
+      </w:r>
+      <w:r>
+        <w:t xml:space="preserve">all out</w:t>
+      </w:r>
+      <w:r>
+        <w:t xml:space="preserve">’</w:t>
+      </w:r>
+      <w:r>
+        <w:t xml:space="preserve"> </w:t>
+      </w:r>
+      <w:r>
+        <w:t xml:space="preserve">vs. </w:t>
+      </w:r>
+      <w:r>
+        <w:t xml:space="preserve">‘</w:t>
+      </w:r>
+      <w:r>
+        <w:t xml:space="preserve">all out</w:t>
+      </w:r>
+      <w:r>
+        <w:t xml:space="preserve">’</w:t>
+      </w:r>
+      <w:r>
+        <w:t xml:space="preserve"> </w:t>
+      </w:r>
+      <w:r>
+        <w:t xml:space="preserve">scenario.</w:t>
       </w:r>
     </w:p>
     <w:p>
@@ -2277,19 +2344,7 @@
         <w:pStyle w:val="Textkrper"/>
       </w:pPr>
       <w:r>
-        <w:t xml:space="preserve">Inspecting the outcomes of individual teams competitive simulations revealed that the proportion of Power 5 periods won and average margin came with differing Super Shot selection strategies across the various teams (</w:t>
-      </w:r>
-      <w:r>
-        <w:rPr>
-          <w:iCs/>
-          <w:i/>
-          <w:bCs/>
-          <w:b/>
-        </w:rPr>
-        <w:t xml:space="preserve">see Supplementary …</w:t>
-      </w:r>
-      <w:r>
-        <w:t xml:space="preserve">).</w:t>
+        <w:t xml:space="preserve">Inspecting the outcomes of individual teams competitive simulations revealed that the proportion of Power 5 periods won and average margin came with differing Super Shot selection strategies across the various teams (see Supplemental Online Content 1).</w:t>
       </w:r>
     </w:p>
     <w:bookmarkEnd w:id="28"/>
@@ -2307,7 +2362,7 @@
         <w:pStyle w:val="FirstParagraph"/>
       </w:pPr>
       <w:r>
-        <w:t xml:space="preserve">The introduction of the Super Shot to Australia’s national elite-level league (i.e. Suncorp Super Netball) presented a dramatic change to the league’s scoring rules. Teams are now offered an opportunity to double the value of a successful shot (i.e. 2 goals) by taking the shot from within the</w:t>
+        <w:t xml:space="preserve">The introduction of the Super Shot to Australia’s national elite-level league (i.e. Super Netball) presented a dramatic change to the league’s scoring rules. Teams are now offered an opportunity to double the value of a successful shot (i.e. 2 goals) by taking the shot from within the</w:t>
       </w:r>
       <w:r>
         <w:t xml:space="preserve"> </w:t>
@@ -2325,7 +2380,7 @@
         <w:t xml:space="preserve"> </w:t>
       </w:r>
       <w:r>
-        <w:t xml:space="preserve">shooter circle (i.e. 3.0m-4.9m range) in the final five minutes of a quarter (i.e. Power 5 period). Using data from the first three seasons with the rule in place, we sought to use a numerical simulation approach to understand the potential scoring outcomes within and between teams during Power 5 period when adopting different Super Shot selection strategies. We found that teams can increase their average scoring within Power 5 periods by adopting a higher tendency for taking Super Shots relative to taking none at all. However, this average increase in score came with greater volatility (i.e. increases in the variance and range of relative scoring) — with teams scoring between zero to two-times as many goals under the</w:t>
+        <w:t xml:space="preserve">shooter circle (i.e. 3.0m-4.9m range) in the final five minutes of each quarter (i.e. Power 5 period). Using data from the first three seasons with the rule in place, we sought to use a numerical simulation approach to understand the potential scoring outcomes within and between teams during the Power 5 periods when adopting different Super Shot selection strategies. We found that teams can increase their average scoring within Power 5 periods by adopting a higher tendency for taking Super Shots relative to taking none at all. However, this average increase in score came with greater volatility (i.e. increases in the variance and range of relative scoring) — with teams scoring between zero to two-times as many goals under the</w:t>
       </w:r>
       <w:r>
         <w:t xml:space="preserve"> </w:t>
@@ -2375,16 +2430,25 @@
         <w:t xml:space="preserve"> </w:t>
       </w:r>
       <w:r>
-        <w:t xml:space="preserve">). These variable effects are most likely driven by each team probability of success when taking Super Shots, whereby those teams who experienced greater versus lesser effects exhibit higher versus lower shooting percentages from Super Shot range (see Table</w:t>
-      </w:r>
-      <w:r>
-        <w:t xml:space="preserve"> </w:t>
-      </w:r>
-      <w:r>
-        <w:t xml:space="preserve">). A teams shooting circle personnel and their ability to make long-range shots is therefore an important factor in whether an aggressive Super Shot selection strategy is likely to be more effective. Despite the differing changes in average relative scoring, each team experienced a similar widening in the potential variability and range of scoring with higher tendencies for selecting Super Shots (see Figure</w:t>
-      </w:r>
-      <w:r>
-        <w:t xml:space="preserve"> </w:t>
+        <w:t xml:space="preserve">1</w:t>
+      </w:r>
+      <w:r>
+        <w:t xml:space="preserve">). These variable effects are most likely driven by each teams probability of success when taking Super Shots, whereby those teams who experienced greater versus lesser effects exhibit higher versus lower shooting percentages from Super Shot range (see Table</w:t>
+      </w:r>
+      <w:r>
+        <w:t xml:space="preserve"> </w:t>
+      </w:r>
+      <w:r>
+        <w:t xml:space="preserve">1</w:t>
+      </w:r>
+      <w:r>
+        <w:t xml:space="preserve">). A teams shooting circle personnel and their ability to make long-range goal attempts is therefore an important factor in whether an aggressive Super Shot selection strategy is likely to be more effective. Despite the differing changes in average relative scoring, each team experienced a similar widening in the potential variability and range of scoring with higher tendencies for selecting Super Shots (see Figure</w:t>
+      </w:r>
+      <w:r>
+        <w:t xml:space="preserve"> </w:t>
+      </w:r>
+      <w:r>
+        <w:t xml:space="preserve">1</w:t>
       </w:r>
       <w:r>
         <w:t xml:space="preserve">). Under the</w:t>
@@ -2480,6 +2544,9 @@
         <w:t xml:space="preserve"> </w:t>
       </w:r>
       <w:r>
+        <w:t xml:space="preserve">1</w:t>
+      </w:r>
+      <w:r>
         <w:t xml:space="preserve">) is the likely driving factor behind more consistent scoring with lower tendencies for selecting Super Shots. Conversely, higher tendencies for selecting Super Shots presents a riskier strategy. Teams adopting such a strategy likely expose themselves to more volatile scoring (i.e. decreased floor, higher ceiling), effectively</w:t>
       </w:r>
       <w:r>
@@ -2566,25 +2633,13 @@
         <w:t xml:space="preserve"> </w:t>
       </w:r>
       <w:r>
-        <w:t xml:space="preserve"> </w:t>
-      </w:r>
-      <w:r>
-        <w:t xml:space="preserve">and</w:t>
-      </w:r>
-      <w:r>
-        <w:t xml:space="preserve"> </w:t>
-      </w:r>
-      <w:r>
-        <w:rPr>
-          <w:iCs/>
-          <w:i/>
-          <w:bCs/>
-          <w:b/>
-        </w:rPr>
-        <w:t xml:space="preserve">Supplementary …</w:t>
-      </w:r>
-      <w:r>
-        <w:t xml:space="preserve">). These findings suggest that, on average, the Super Shot selection strategy of a team may not be a predominant factor in deciding the outcome of a match. Despite this overall finding, we observed scenarios where much larger (i.e. &gt; 5 goals) margins occurred. Much like the individual team scoring simulations, the variation and range in margins during the simulated Power 5 periods increased with greater tendencies to select Super Shots. The widest margins likely occurred in scenarios where a team: (i) received a greater number of shots than their opponent; and (ii) had either very high or very low shooting success, particularly with respect to Super Shots. Irrespective of the Super Shot selection strategy, the basic premise of generating more scoring opportunities (e.g. via generating opposition turnovers) alongside a high shooting percentage will typically equate to success. Investigating these additional factors individually was outside the scope of this investigation, but a greater focus on controlling and manipulating these parameters (i.e. number of shots and shooting percentage) could be included in subsequent work using a similar simulation framework. The simulations where we observed large margins could nonetheless have a significant impact within an individual match. The closeness in scoring with which netball is typically played means a yield or loss of greater than five to ten goals in the Power 5 of a single quarter could dictate the match outcome. These findings therefore emphasise the notion of an aggressive Super Shot selection strategy being a high-risk:high-reward proposition. Teams adopting such a strategy could either win or lose themselves a match within a short time-frame.</w:t>
+        <w:t xml:space="preserve">2</w:t>
+      </w:r>
+      <w:r>
+        <w:t xml:space="preserve"> </w:t>
+      </w:r>
+      <w:r>
+        <w:t xml:space="preserve">and Supplemental Online Content 1). These findings suggest that, on average, the Super Shot selection strategy of a team may not be a predominant factor in deciding the outcome of a match. Despite this overall finding, we observed scenarios where much larger (i.e. &gt; 5 goals) margins occurred. Much like the individual team scoring simulations, the variation and range in margins during the simulated Power 5 periods increased with greater tendencies to select Super Shots. The widest margins likely occurred in scenarios where a team: (i) received a greater number of goal attempts than their opponent; and (ii) had either very high or very low shooting success, particularly with respect to Super Shots. Irrespective of the Super Shot selection strategy, the basic premise of generating more scoring opportunities (e.g. via generating opposition turnovers) alongside a high shooting percentage will typically equate to success. Investigating these additional factors individually was outside the scope of this investigation, but a greater focus on controlling and manipulating these parameters (i.e. number of goal attempts and shooting percentage) could be included in subsequent work using a similar simulation framework. The simulations where we observed large margins could nonetheless have a significant impact within an individual match. The closeness in scoring with which netball is typically played means a yield or loss of greater than five to ten goals in the Power 5 of a single quarter could dictate the match outcome. These findings therefore emphasise the notion of an aggressive Super Shot selection strategy being a high-risk:high-reward proposition. Teams adopting such a strategy could either win or lose themselves a match within a short time-frame.</w:t>
       </w:r>
     </w:p>
     <w:p>
@@ -2628,22 +2683,7 @@
         <w:t xml:space="preserve"> </w:t>
       </w:r>
       <w:r>
-        <w:t xml:space="preserve">strategy, while other teams (e.g. Swifts, Thunderbirds, Vixens) experienced the opposite with this same comparative strategy (see</w:t>
-      </w:r>
-      <w:r>
-        <w:t xml:space="preserve"> </w:t>
-      </w:r>
-      <w:r>
-        <w:rPr>
-          <w:iCs/>
-          <w:i/>
-          <w:bCs/>
-          <w:b/>
-        </w:rPr>
-        <w:t xml:space="preserve">Supplementary …</w:t>
-      </w:r>
-      <w:r>
-        <w:t xml:space="preserve">). The balance between each teams probability of scoring from the different ranges (i.e. shooting percentages for standard and Super Shot ranges) would be a driving factor behind these results. Teams with a high probability of success from Super Shot range competing against teams with a lower probability of success from standard shot range would likely fare better with this</w:t>
+        <w:t xml:space="preserve">strategy, while other teams (e.g. Swifts, Thunderbirds, Vixens) experienced the opposite with this same comparative strategy (see Supplemental Online Content 1). The balance between each teams probability of scoring from the different ranges (i.e. shooting percentages for standard and Super Shot ranges) would be a driving factor behind these results. Teams with a high probability of success from Super Shot range competing against teams with a lower probability of success from standard shot range would likely fare better with this</w:t>
       </w:r>
       <w:r>
         <w:t xml:space="preserve"> </w:t>
@@ -2696,7 +2736,7 @@
         <w:pStyle w:val="FirstParagraph"/>
       </w:pPr>
       <w:r>
-        <w:t xml:space="preserve">Our simulations were driven by the global probability of standard and Super Shot success from each team across three seasons. While certain teams may have maintained a consistent group of shooting circle players over this time, it is unlikely that these global statistics represent a specific combination of shooting circle players that would take to the court during a given Power 5 period. Similarly, these global team statistics ignore the potential that teams may preferentially feed a specific shooter to take their Super Shots during Power 5 periods (e.g. emphasis may be given to a specialist long distance shooter). Incorporating more individualised factors into our simulation design may further the understanding of what constitutes a teams optimal Super Shot selection strategy. We also considered each individual shot within simulations as an independent entity, whereby the outcome of prior shots had no impact on the success probability of later shots. There is weak evidence to support the</w:t>
+        <w:t xml:space="preserve">Our simulations were driven by the global probability of standard and Super Shot success from each team across three seasons. While certain teams may have maintained a consistent group of shooting circle players over this time, it is unlikely that these global statistics represent a specific combination of shooting circle players that would take to the court during a given Power 5 period. Similarly, these global team statistics ignore the potential that teams may preferentially feed a specific shooter to take their Super Shots during Power 5 periods (e.g. emphasis may be given to a specialist long distance shooter). Incorporating more individualised factors into our simulation design may further the understanding of what constitutes a teams optimal Super Shot selection strategy. We also considered each individual shot within simulations as an independent entity, whereby the outcome of prior goal attempts had no impact on the success probability of later attempts. There is weak evidence to support the</w:t>
       </w:r>
       <w:r>
         <w:t xml:space="preserve"> </w:t>
@@ -2720,7 +2760,7 @@
         <w:t xml:space="preserve"> </w:t>
       </w:r>
       <w:r>
-        <w:t xml:space="preserve">[8]</w:t>
+        <w:t xml:space="preserve">[9]</w:t>
       </w:r>
       <w:r>
         <w:t xml:space="preserve">, hence this was not a consideration for inclusion in our simulations. Nonetheless, the presence of a</w:t>
@@ -2741,7 +2781,7 @@
         <w:t xml:space="preserve"> </w:t>
       </w:r>
       <w:r>
-        <w:t xml:space="preserve">withing a given Power 5 period could have a small effect on consecutive Super Shot success. Our simulations also did not consider any adaptation of strategy within the Power 5 period. It is plausible that teams may move away from an</w:t>
+        <w:t xml:space="preserve">within a given Power 5 period could have a small effect on consecutive Super Shot success. Our simulations also did not consider any adaptation of strategy within the Power 5 period. It is plausible that teams may move away from an</w:t>
       </w:r>
       <w:r>
         <w:t xml:space="preserve"> </w:t>
@@ -2787,7 +2827,7 @@
       </w:r>
     </w:p>
     <w:bookmarkEnd w:id="31"/>
-    <w:bookmarkStart w:id="44" w:name="references"/>
+    <w:bookmarkStart w:id="45" w:name="references"/>
     <w:p>
       <w:pPr>
         <w:pStyle w:val="berschrift1"/>
@@ -2796,7 +2836,7 @@
         <w:t xml:space="preserve">References</w:t>
       </w:r>
     </w:p>
-    <w:bookmarkStart w:id="43" w:name="refs"/>
+    <w:bookmarkStart w:id="44" w:name="refs"/>
     <w:bookmarkStart w:id="32" w:name="ref-AustralianSportsCommission2020"/>
     <w:p>
       <w:pPr>
@@ -2914,7 +2954,7 @@
       </w:r>
     </w:p>
     <w:bookmarkEnd w:id="36"/>
-    <w:bookmarkStart w:id="37" w:name="ref-R-supernetballr"/>
+    <w:bookmarkStart w:id="37" w:name="ref-ChampionData2022"/>
     <w:p>
       <w:pPr>
         <w:pStyle w:val="Literaturverzeichnis"/>
@@ -2929,17 +2969,48 @@
         <w:t xml:space="preserve">	</w:t>
       </w:r>
       <w:r>
+        <w:t xml:space="preserve">Champion Data.</w:t>
+      </w:r>
+      <w:r>
+        <w:t xml:space="preserve"> </w:t>
+      </w:r>
+      <w:r>
+        <w:t xml:space="preserve">Suncorp Super Netball Match Centre</w:t>
+      </w:r>
+      <w:r>
+        <w:t xml:space="preserve"> </w:t>
+      </w:r>
+      <w:r>
+        <w:t xml:space="preserve">2022.</w:t>
+      </w:r>
+    </w:p>
+    <w:bookmarkEnd w:id="37"/>
+    <w:bookmarkStart w:id="38" w:name="ref-R-supernetballr"/>
+    <w:p>
+      <w:pPr>
+        <w:pStyle w:val="Literaturverzeichnis"/>
+      </w:pPr>
+      <w:r>
+        <w:t xml:space="preserve">[6]</w:t>
+      </w:r>
+      <w:r>
+        <w:t xml:space="preserve"> </w:t>
+      </w:r>
+      <w:r>
+        <w:t xml:space="preserve">	</w:t>
+      </w:r>
+      <w:r>
         <w:t xml:space="preserve">Lane S. superNetballR. 2020.</w:t>
       </w:r>
     </w:p>
-    <w:bookmarkEnd w:id="37"/>
-    <w:bookmarkStart w:id="39" w:name="ref-Virtanen2020"/>
+    <w:bookmarkEnd w:id="38"/>
+    <w:bookmarkStart w:id="40" w:name="ref-Virtanen2020"/>
     <w:p>
       <w:pPr>
         <w:pStyle w:val="Literaturverzeichnis"/>
       </w:pPr>
       <w:r>
-        <w:t xml:space="preserve">[6]</w:t>
+        <w:t xml:space="preserve">[7]</w:t>
       </w:r>
       <w:r>
         <w:t xml:space="preserve"> </w:t>
@@ -2959,7 +3030,7 @@
       <w:r>
         <w:t xml:space="preserve">. Nature Methods 2020;17:261–72. doi:</w:t>
       </w:r>
-      <w:hyperlink r:id="rId38">
+      <w:hyperlink r:id="rId39">
         <w:r>
           <w:rPr>
             <w:rStyle w:val="Hyperlink"/>
@@ -2971,14 +3042,14 @@
         <w:t xml:space="preserve">.</w:t>
       </w:r>
     </w:p>
-    <w:bookmarkEnd w:id="39"/>
-    <w:bookmarkStart w:id="40" w:name="ref-NIST2020"/>
+    <w:bookmarkEnd w:id="40"/>
+    <w:bookmarkStart w:id="41" w:name="ref-NIST2020"/>
     <w:p>
       <w:pPr>
         <w:pStyle w:val="Literaturverzeichnis"/>
       </w:pPr>
       <w:r>
-        <w:t xml:space="preserve">[7]</w:t>
+        <w:t xml:space="preserve">[8]</w:t>
       </w:r>
       <w:r>
         <w:t xml:space="preserve"> </w:t>
@@ -3002,14 +3073,14 @@
         <w:t xml:space="preserve">2020.</w:t>
       </w:r>
     </w:p>
-    <w:bookmarkEnd w:id="40"/>
-    <w:bookmarkStart w:id="42" w:name="ref-Bar-Eli2006"/>
+    <w:bookmarkEnd w:id="41"/>
+    <w:bookmarkStart w:id="43" w:name="ref-Bar-Eli2006"/>
     <w:p>
       <w:pPr>
         <w:pStyle w:val="Literaturverzeichnis"/>
       </w:pPr>
       <w:r>
-        <w:t xml:space="preserve">[8]</w:t>
+        <w:t xml:space="preserve">[9]</w:t>
       </w:r>
       <w:r>
         <w:t xml:space="preserve"> </w:t>
@@ -3041,7 +3112,7 @@
       <w:r>
         <w:t xml:space="preserve">. Psychology of Sport and Exercise 2006;7:525–53. doi:</w:t>
       </w:r>
-      <w:hyperlink r:id="rId41">
+      <w:hyperlink r:id="rId42">
         <w:r>
           <w:rPr>
             <w:rStyle w:val="Hyperlink"/>
@@ -3053,9 +3124,9 @@
         <w:t xml:space="preserve">.</w:t>
       </w:r>
     </w:p>
-    <w:bookmarkEnd w:id="42"/>
     <w:bookmarkEnd w:id="43"/>
     <w:bookmarkEnd w:id="44"/>
+    <w:bookmarkEnd w:id="45"/>
     <w:sectPr>
       <w:headerReference r:id="rId10" w:type="even"/>
       <w:headerReference r:id="rId9" w:type="default"/>

</xml_diff>